<commit_message>
Gantt diagram photo updated
</commit_message>
<xml_diff>
--- a/Doc/Anteproyecto/Anteproyecto PBL - Ainhoa - Edgar.docx
+++ b/Doc/Anteproyecto/Anteproyecto PBL - Ainhoa - Edgar.docx
@@ -17,7 +17,7 @@
           <w:noProof/>
         </w:rPr>
         <w:drawing>
-          <wp:anchor distT="0" distB="0" distL="114300" distR="114300" simplePos="0" relativeHeight="251791360" behindDoc="0" locked="0" layoutInCell="1" allowOverlap="1" wp14:anchorId="0D564B97" wp14:editId="1E373894">
+          <wp:anchor distT="0" distB="0" distL="114300" distR="114300" simplePos="0" relativeHeight="251789312" behindDoc="0" locked="0" layoutInCell="1" allowOverlap="1" wp14:anchorId="0D564B97" wp14:editId="57698F50">
             <wp:simplePos x="0" y="0"/>
             <wp:positionH relativeFrom="margin">
               <wp:posOffset>-407035</wp:posOffset>
@@ -86,7 +86,7 @@
         <mc:AlternateContent>
           <mc:Choice Requires="wpg">
             <w:drawing>
-              <wp:anchor distT="0" distB="0" distL="114300" distR="114300" simplePos="0" relativeHeight="251795456" behindDoc="1" locked="0" layoutInCell="1" allowOverlap="1" wp14:anchorId="43F19BA3" wp14:editId="47823E30">
+              <wp:anchor distT="0" distB="0" distL="114300" distR="114300" simplePos="0" relativeHeight="251793408" behindDoc="1" locked="0" layoutInCell="1" allowOverlap="1" wp14:anchorId="43F19BA3" wp14:editId="07ABE255">
                 <wp:simplePos x="0" y="0"/>
                 <wp:positionH relativeFrom="column">
                   <wp:posOffset>-1019175</wp:posOffset>
@@ -1038,7 +1038,7 @@
           </mc:Choice>
           <mc:Fallback>
             <w:pict>
-              <v:group w14:anchorId="43F19BA3" id="Group 101" o:spid="_x0000_s1026" style="position:absolute;left:0;text-align:left;margin-left:-80.25pt;margin-top:-65.45pt;width:600pt;height:781.8pt;z-index:-251521024" coordsize="11906,16851" o:gfxdata="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">
+              <v:group w14:anchorId="43F19BA3" id="Group 101" o:spid="_x0000_s1026" style="position:absolute;left:0;text-align:left;margin-left:-80.25pt;margin-top:-65.45pt;width:600pt;height:781.8pt;z-index:-251523072" coordsize="11906,16851" o:gfxdata="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">
                 <v:shapetype id="_x0000_t75" coordsize="21600,21600" o:spt="75" o:preferrelative="t" path="m@4@5l@4@11@9@11@9@5xe" filled="f" stroked="f">
                   <v:stroke joinstyle="miter"/>
                   <v:formulas>
@@ -1123,7 +1123,7 @@
           <w:color w:val="323232" w:themeColor="accent1"/>
         </w:rPr>
         <w:drawing>
-          <wp:inline distT="0" distB="0" distL="0" distR="0" wp14:anchorId="016E4E1B" wp14:editId="6A9888A8">
+          <wp:inline distT="0" distB="0" distL="0" distR="0" wp14:anchorId="016E4E1B" wp14:editId="68168A6D">
             <wp:extent cx="1417320" cy="750898"/>
             <wp:effectExtent l="0" t="0" r="0" b="0"/>
             <wp:docPr id="19" name="Imagen 19"/>
@@ -1299,7 +1299,7 @@
         <mc:AlternateContent>
           <mc:Choice Requires="wps">
             <w:drawing>
-              <wp:anchor distT="0" distB="0" distL="114300" distR="114300" simplePos="0" relativeHeight="251656192" behindDoc="0" locked="0" layoutInCell="1" allowOverlap="1" wp14:anchorId="46CE2C5E" wp14:editId="78BF9156">
+              <wp:anchor distT="0" distB="0" distL="114300" distR="114300" simplePos="0" relativeHeight="251654144" behindDoc="0" locked="0" layoutInCell="1" allowOverlap="1" wp14:anchorId="46CE2C5E" wp14:editId="43C9769A">
                 <wp:simplePos x="0" y="0"/>
                 <wp:positionH relativeFrom="margin">
                   <wp:posOffset>-688249</wp:posOffset>
@@ -1531,7 +1531,7 @@
                 <v:stroke joinstyle="miter"/>
                 <v:path gradientshapeok="t" o:connecttype="rect"/>
               </v:shapetype>
-              <v:shape id="Cuadro de texto 142" o:spid="_x0000_s1040" type="#_x0000_t202" style="position:absolute;left:0;text-align:left;margin-left:-54.2pt;margin-top:620.55pt;width:550.8pt;height:87.45pt;z-index:251656192;visibility:visible;mso-wrap-style:square;mso-width-percent:0;mso-height-percent:0;mso-wrap-distance-left:9pt;mso-wrap-distance-top:0;mso-wrap-distance-right:9pt;mso-wrap-distance-bottom:0;mso-position-horizontal:absolute;mso-position-horizontal-relative:margin;mso-position-vertical:absolute;mso-position-vertical-relative:page;mso-width-percent:0;mso-height-percent:0;mso-width-relative:margin;mso-height-relative:margin;v-text-anchor:bottom" o:gfxdata="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" filled="f" stroked="f" strokeweight=".5pt">
+              <v:shape id="Cuadro de texto 142" o:spid="_x0000_s1040" type="#_x0000_t202" style="position:absolute;left:0;text-align:left;margin-left:-54.2pt;margin-top:620.55pt;width:550.8pt;height:87.45pt;z-index:251654144;visibility:visible;mso-wrap-style:square;mso-width-percent:0;mso-height-percent:0;mso-wrap-distance-left:9pt;mso-wrap-distance-top:0;mso-wrap-distance-right:9pt;mso-wrap-distance-bottom:0;mso-position-horizontal:absolute;mso-position-horizontal-relative:margin;mso-position-vertical:absolute;mso-position-vertical-relative:page;mso-width-percent:0;mso-height-percent:0;mso-width-relative:margin;mso-height-relative:margin;v-text-anchor:bottom" o:gfxdata="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" filled="f" stroked="f" strokeweight=".5pt">
                 <v:textbox inset="0,0,0,0">
                   <w:txbxContent>
                     <w:p>
@@ -1707,7 +1707,7 @@
           <w:color w:val="323232" w:themeColor="accent1"/>
         </w:rPr>
         <w:drawing>
-          <wp:inline distT="0" distB="0" distL="0" distR="0" wp14:anchorId="2B256026" wp14:editId="68377731">
+          <wp:inline distT="0" distB="0" distL="0" distR="0" wp14:anchorId="2B256026" wp14:editId="22D7C737">
             <wp:extent cx="758952" cy="478932"/>
             <wp:effectExtent l="0" t="0" r="3175" b="0"/>
             <wp:docPr id="20" name="Imagen 20"/>
@@ -3401,13 +3401,7 @@
         <w:rPr>
           <w:lang w:val="es-ES" w:eastAsia="es-ES"/>
         </w:rPr>
-        <w:t xml:space="preserve">porcentaje de predicciones realizadas correctamente. </w:t>
-      </w:r>
-      <w:r>
-        <w:rPr>
-          <w:lang w:val="es-ES" w:eastAsia="es-ES"/>
-        </w:rPr>
-        <w:t xml:space="preserve">Para cumplir con los objetivos, este valor debe ser mayor del </w:t>
+        <w:t xml:space="preserve">porcentaje de predicciones realizadas correctamente. Para cumplir con los objetivos, este valor debe ser mayor del </w:t>
       </w:r>
       <w:r>
         <w:rPr>
@@ -3443,13 +3437,7 @@
         <w:rPr>
           <w:lang w:val="es-ES" w:eastAsia="es-ES"/>
         </w:rPr>
-        <w:t xml:space="preserve">: de los casos clasificados como positivos cuales se corresponden en la realidad con un caso positivo. Se aplica lo mismo para los casos negativos. </w:t>
-      </w:r>
-      <w:r>
-        <w:rPr>
-          <w:lang w:val="es-ES" w:eastAsia="es-ES"/>
-        </w:rPr>
-        <w:t>Para cumplir con los objetivos, este valor debe ser mayor del 70%.</w:t>
+        <w:t>: de los casos clasificados como positivos cuales se corresponden en la realidad con un caso positivo. Se aplica lo mismo para los casos negativos. Para cumplir con los objetivos, este valor debe ser mayor del 70%.</w:t>
       </w:r>
     </w:p>
     <w:p>
@@ -4412,12 +4400,12 @@
     <w:p>
       <w:pPr>
         <w:rPr>
-          <w:lang w:eastAsia="es-ES"/>
-        </w:rPr>
-      </w:pPr>
-      <w:r>
-        <w:rPr>
-          <w:lang w:eastAsia="es-ES"/>
+          <w:lang w:val="es-ES" w:eastAsia="es-ES"/>
+        </w:rPr>
+      </w:pPr>
+      <w:r>
+        <w:rPr>
+          <w:lang w:val="es-ES" w:eastAsia="es-ES"/>
         </w:rPr>
         <w:t xml:space="preserve">El desarrollo del proyecto se va a realizar en un tiempo aproximado de 4 meses, dividido en bloques de dos meses. </w:t>
       </w:r>
@@ -4429,7 +4417,7 @@
       </w:r>
       <w:r>
         <w:rPr>
-          <w:lang w:eastAsia="es-ES"/>
+          <w:lang w:val="es-ES" w:eastAsia="es-ES"/>
         </w:rPr>
         <w:t xml:space="preserve">Por esta razón, se ha desarrollado </w:t>
       </w:r>
@@ -4441,7 +4429,7 @@
       </w:r>
       <w:r>
         <w:rPr>
-          <w:lang w:eastAsia="es-ES"/>
+          <w:lang w:val="es-ES" w:eastAsia="es-ES"/>
         </w:rPr>
         <w:t xml:space="preserve"> diagrama de Gantt para la planificación, teniendo la posibilidad de poder adelantar o retrasar tareas </w:t>
       </w:r>
@@ -4453,7 +4441,7 @@
       </w:r>
       <w:r>
         <w:rPr>
-          <w:lang w:eastAsia="es-ES"/>
+          <w:lang w:val="es-ES" w:eastAsia="es-ES"/>
         </w:rPr>
         <w:t>.</w:t>
       </w:r>
@@ -4466,7 +4454,7 @@
       </w:pPr>
       <w:r>
         <w:rPr>
-          <w:lang w:eastAsia="es-ES"/>
+          <w:lang w:val="es-ES" w:eastAsia="es-ES"/>
         </w:rPr>
         <w:t>Además de las fases técnicas definidas, cada uno de los bloques de dos meses tiene que ir acompañado de una memoria que recoja información sobre las tareas realizadas en ese periodo de tiempo y una presentación al finalizar el segundo bloque de tiempo dedicado al proyecto.</w:t>
       </w:r>
@@ -4480,12 +4468,12 @@
     <w:p>
       <w:pPr>
         <w:rPr>
-          <w:lang w:eastAsia="es-ES"/>
-        </w:rPr>
-      </w:pPr>
-      <w:r>
-        <w:rPr>
-          <w:lang w:eastAsia="es-ES"/>
+          <w:lang w:val="es-ES" w:eastAsia="es-ES"/>
+        </w:rPr>
+      </w:pPr>
+      <w:r>
+        <w:rPr>
+          <w:lang w:val="es-ES" w:eastAsia="es-ES"/>
         </w:rPr>
         <w:t xml:space="preserve">De esta forma, se expone </w:t>
       </w:r>
@@ -4497,7 +4485,7 @@
       </w:r>
       <w:r>
         <w:rPr>
-          <w:lang w:eastAsia="es-ES"/>
+          <w:lang w:val="es-ES" w:eastAsia="es-ES"/>
         </w:rPr>
         <w:t xml:space="preserve"> diagrama</w:t>
       </w:r>
@@ -4509,7 +4497,7 @@
       </w:r>
       <w:r>
         <w:rPr>
-          <w:lang w:eastAsia="es-ES"/>
+          <w:lang w:val="es-ES" w:eastAsia="es-ES"/>
         </w:rPr>
         <w:t>de Gantt desarrollado en l</w:t>
       </w:r>
@@ -4563,15 +4551,16 @@
       </w:r>
       <w:r>
         <w:rPr>
-          <w:lang w:eastAsia="es-ES"/>
+          <w:lang w:val="es-ES" w:eastAsia="es-ES"/>
         </w:rPr>
         <w:t>.</w:t>
       </w:r>
     </w:p>
     <w:p>
       <w:pPr>
-        <w:rPr>
-          <w:lang w:eastAsia="es-ES"/>
+        <w:ind w:firstLine="0"/>
+        <w:rPr>
+          <w:lang w:val="es-ES" w:eastAsia="es-ES"/>
         </w:rPr>
         <w:sectPr>
           <w:headerReference w:type="default" r:id="rId19"/>
@@ -4585,269 +4574,273 @@
     </w:p>
     <w:p>
       <w:pPr>
-        <w:rPr>
-          <w:lang w:val="es-ES" w:eastAsia="es-ES"/>
+        <w:pStyle w:val="Consola"/>
+        <w:rPr>
+          <w:lang w:val="es-ES"/>
         </w:rPr>
       </w:pPr>
       <w:r>
         <w:rPr>
           <w:noProof/>
-          <w:lang w:val="es-ES" w:eastAsia="es-ES"/>
+          <w:lang w:val="es-ES"/>
         </w:rPr>
         <w:lastRenderedPageBreak/>
         <mc:AlternateContent>
-          <mc:Choice Requires="wpg">
+          <mc:Choice Requires="wps">
             <w:drawing>
-              <wp:anchor distT="0" distB="0" distL="114300" distR="114300" simplePos="0" relativeHeight="251797504" behindDoc="0" locked="0" layoutInCell="1" allowOverlap="1" wp14:anchorId="6739E4A3" wp14:editId="0A23FEF7">
+              <wp:anchor distT="0" distB="0" distL="114300" distR="114300" simplePos="0" relativeHeight="251797504" behindDoc="0" locked="0" layoutInCell="1" allowOverlap="1" wp14:anchorId="2F546467" wp14:editId="1075361F">
                 <wp:simplePos x="0" y="0"/>
                 <wp:positionH relativeFrom="margin">
-                  <wp:align>left</wp:align>
+                  <wp:align>right</wp:align>
                 </wp:positionH>
                 <wp:positionV relativeFrom="paragraph">
-                  <wp:posOffset>119380</wp:posOffset>
+                  <wp:posOffset>3331845</wp:posOffset>
                 </wp:positionV>
-                <wp:extent cx="9048115" cy="4564380"/>
-                <wp:effectExtent l="0" t="0" r="635" b="7620"/>
+                <wp:extent cx="8950960" cy="266700"/>
+                <wp:effectExtent l="0" t="0" r="2540" b="0"/>
                 <wp:wrapTopAndBottom/>
-                <wp:docPr id="7" name="Group 7"/>
+                <wp:docPr id="6" name="Text Box 6"/>
                 <wp:cNvGraphicFramePr/>
                 <a:graphic xmlns:a="http://schemas.openxmlformats.org/drawingml/2006/main">
-                  <a:graphicData uri="http://schemas.microsoft.com/office/word/2010/wordprocessingGroup">
-                    <wpg:wgp>
-                      <wpg:cNvGrpSpPr/>
-                      <wpg:grpSpPr>
+                  <a:graphicData uri="http://schemas.microsoft.com/office/word/2010/wordprocessingShape">
+                    <wps:wsp>
+                      <wps:cNvSpPr txBox="1"/>
+                      <wps:spPr>
                         <a:xfrm>
                           <a:off x="0" y="0"/>
-                          <a:ext cx="9048115" cy="4564380"/>
-                          <a:chOff x="-143852" y="53719"/>
-                          <a:chExt cx="9048881" cy="4566132"/>
+                          <a:ext cx="8950960" cy="266700"/>
                         </a:xfrm>
-                      </wpg:grpSpPr>
-                      <pic:pic xmlns:pic="http://schemas.openxmlformats.org/drawingml/2006/picture">
-                        <pic:nvPicPr>
-                          <pic:cNvPr id="1" name="Picture 1"/>
-                          <pic:cNvPicPr>
-                            <a:picLocks noChangeAspect="1"/>
-                          </pic:cNvPicPr>
-                        </pic:nvPicPr>
-                        <pic:blipFill rotWithShape="1">
-                          <a:blip r:embed="rId20" cstate="print">
-                            <a:extLst>
-                              <a:ext uri="{28A0092B-C50C-407E-A947-70E740481C1C}">
-                                <a14:useLocalDpi xmlns:a14="http://schemas.microsoft.com/office/drawing/2010/main" val="0"/>
-                              </a:ext>
-                            </a:extLst>
-                          </a:blip>
-                          <a:srcRect b="2795"/>
-                          <a:stretch/>
-                        </pic:blipFill>
-                        <pic:spPr>
-                          <a:xfrm>
-                            <a:off x="170286" y="53719"/>
-                            <a:ext cx="8734743" cy="4222796"/>
-                          </a:xfrm>
-                          <a:prstGeom prst="rect">
-                            <a:avLst/>
-                          </a:prstGeom>
-                        </pic:spPr>
-                      </pic:pic>
-                      <wps:wsp>
-                        <wps:cNvPr id="6" name="Text Box 6"/>
-                        <wps:cNvSpPr txBox="1"/>
-                        <wps:spPr>
-                          <a:xfrm>
-                            <a:off x="-143852" y="4353151"/>
-                            <a:ext cx="8952230" cy="266700"/>
-                          </a:xfrm>
-                          <a:prstGeom prst="rect">
-                            <a:avLst/>
-                          </a:prstGeom>
-                          <a:solidFill>
-                            <a:prstClr val="white"/>
-                          </a:solidFill>
-                          <a:ln>
-                            <a:noFill/>
-                          </a:ln>
-                        </wps:spPr>
-                        <wps:txbx>
-                          <w:txbxContent>
-                            <w:p>
-                              <w:pPr>
-                                <w:pStyle w:val="Descripcin"/>
-                                <w:jc w:val="center"/>
-                                <w:rPr>
-                                  <w:noProof/>
-                                  <w:szCs w:val="22"/>
-                                  <w:lang w:val="es-ES" w:eastAsia="es-ES"/>
-                                </w:rPr>
-                              </w:pPr>
-                              <w:bookmarkStart w:id="18" w:name="_Ref56202046"/>
-                              <w:bookmarkStart w:id="19" w:name="_Toc58402074"/>
-                              <w:bookmarkStart w:id="20" w:name="_Toc58485802"/>
-                              <w:r>
-                                <w:rPr>
-                                  <w:lang w:val="es-ES"/>
-                                </w:rPr>
-                                <w:t xml:space="preserve">Figura </w:t>
-                              </w:r>
-                              <w:r>
-                                <w:fldChar w:fldCharType="begin"/>
-                              </w:r>
-                              <w:r>
-                                <w:rPr>
-                                  <w:lang w:val="es-ES"/>
-                                </w:rPr>
-                                <w:instrText xml:space="preserve"> SEQ Figura \* ARABIC </w:instrText>
-                              </w:r>
-                              <w:r>
-                                <w:fldChar w:fldCharType="separate"/>
-                              </w:r>
-                              <w:r>
-                                <w:rPr>
-                                  <w:noProof/>
-                                  <w:lang w:val="es-ES"/>
-                                </w:rPr>
-                                <w:t>1</w:t>
-                              </w:r>
-                              <w:r>
-                                <w:fldChar w:fldCharType="end"/>
-                              </w:r>
-                              <w:bookmarkEnd w:id="18"/>
-                              <w:r>
-                                <w:rPr>
-                                  <w:lang w:val="es-ES"/>
-                                </w:rPr>
-                                <w:t xml:space="preserve"> Diagrama de Gantt del</w:t>
-                              </w:r>
-                              <w:r>
-                                <w:rPr>
-                                  <w:lang w:val="es-ES"/>
-                                </w:rPr>
-                                <w:t xml:space="preserve"> </w:t>
-                              </w:r>
-                              <w:r>
-                                <w:rPr>
-                                  <w:lang w:val="es-ES"/>
-                                </w:rPr>
-                                <w:t>proyecto</w:t>
-                              </w:r>
-                              <w:r>
-                                <w:rPr>
-                                  <w:lang w:val="es-ES"/>
-                                </w:rPr>
-                                <w:t>.</w:t>
-                              </w:r>
-                              <w:bookmarkEnd w:id="19"/>
-                              <w:bookmarkEnd w:id="20"/>
-                            </w:p>
-                          </w:txbxContent>
-                        </wps:txbx>
-                        <wps:bodyPr rot="0" spcFirstLastPara="0" vertOverflow="overflow" horzOverflow="overflow" vert="horz" wrap="square" lIns="0" tIns="0" rIns="0" bIns="0" numCol="1" spcCol="0" rtlCol="0" fromWordArt="0" anchor="t" anchorCtr="0" forceAA="0" compatLnSpc="1">
-                          <a:prstTxWarp prst="textNoShape">
-                            <a:avLst/>
-                          </a:prstTxWarp>
-                          <a:spAutoFit/>
-                        </wps:bodyPr>
-                      </wps:wsp>
-                    </wpg:wgp>
+                        <a:prstGeom prst="rect">
+                          <a:avLst/>
+                        </a:prstGeom>
+                        <a:solidFill>
+                          <a:prstClr val="white"/>
+                        </a:solidFill>
+                        <a:ln>
+                          <a:noFill/>
+                        </a:ln>
+                      </wps:spPr>
+                      <wps:txbx>
+                        <w:txbxContent>
+                          <w:p>
+                            <w:pPr>
+                              <w:pStyle w:val="Descripcin"/>
+                              <w:jc w:val="center"/>
+                              <w:rPr>
+                                <w:noProof/>
+                                <w:szCs w:val="22"/>
+                                <w:lang w:val="es-ES" w:eastAsia="es-ES"/>
+                              </w:rPr>
+                            </w:pPr>
+                            <w:bookmarkStart w:id="18" w:name="_Ref56202046"/>
+                            <w:bookmarkStart w:id="19" w:name="_Toc58402074"/>
+                            <w:bookmarkStart w:id="20" w:name="_Toc58485802"/>
+                            <w:r>
+                              <w:rPr>
+                                <w:lang w:val="es-ES"/>
+                              </w:rPr>
+                              <w:t xml:space="preserve">Figura </w:t>
+                            </w:r>
+                            <w:r>
+                              <w:fldChar w:fldCharType="begin"/>
+                            </w:r>
+                            <w:r>
+                              <w:rPr>
+                                <w:lang w:val="es-ES"/>
+                              </w:rPr>
+                              <w:instrText xml:space="preserve"> SEQ Figura \* ARABIC </w:instrText>
+                            </w:r>
+                            <w:r>
+                              <w:fldChar w:fldCharType="separate"/>
+                            </w:r>
+                            <w:r>
+                              <w:rPr>
+                                <w:noProof/>
+                                <w:lang w:val="es-ES"/>
+                              </w:rPr>
+                              <w:t>1</w:t>
+                            </w:r>
+                            <w:r>
+                              <w:fldChar w:fldCharType="end"/>
+                            </w:r>
+                            <w:bookmarkEnd w:id="18"/>
+                            <w:r>
+                              <w:rPr>
+                                <w:lang w:val="es-ES"/>
+                              </w:rPr>
+                              <w:t xml:space="preserve"> Diagrama de Gantt del</w:t>
+                            </w:r>
+                            <w:r>
+                              <w:rPr>
+                                <w:lang w:val="es-ES"/>
+                              </w:rPr>
+                              <w:t xml:space="preserve"> </w:t>
+                            </w:r>
+                            <w:r>
+                              <w:rPr>
+                                <w:lang w:val="es-ES"/>
+                              </w:rPr>
+                              <w:t>proyecto</w:t>
+                            </w:r>
+                            <w:r>
+                              <w:rPr>
+                                <w:lang w:val="es-ES"/>
+                              </w:rPr>
+                              <w:t>.</w:t>
+                            </w:r>
+                            <w:bookmarkEnd w:id="19"/>
+                            <w:bookmarkEnd w:id="20"/>
+                          </w:p>
+                        </w:txbxContent>
+                      </wps:txbx>
+                      <wps:bodyPr rot="0" spcFirstLastPara="0" vertOverflow="overflow" horzOverflow="overflow" vert="horz" wrap="square" lIns="0" tIns="0" rIns="0" bIns="0" numCol="1" spcCol="0" rtlCol="0" fromWordArt="0" anchor="t" anchorCtr="0" forceAA="0" compatLnSpc="1">
+                        <a:prstTxWarp prst="textNoShape">
+                          <a:avLst/>
+                        </a:prstTxWarp>
+                        <a:spAutoFit/>
+                      </wps:bodyPr>
+                    </wps:wsp>
                   </a:graphicData>
                 </a:graphic>
-                <wp14:sizeRelH relativeFrom="margin">
-                  <wp14:pctWidth>0</wp14:pctWidth>
-                </wp14:sizeRelH>
-                <wp14:sizeRelV relativeFrom="margin">
-                  <wp14:pctHeight>0</wp14:pctHeight>
-                </wp14:sizeRelV>
               </wp:anchor>
             </w:drawing>
           </mc:Choice>
           <mc:Fallback>
             <w:pict>
-              <v:group w14:anchorId="6739E4A3" id="Group 7" o:spid="_x0000_s1041" style="position:absolute;left:0;text-align:left;margin-left:0;margin-top:9.4pt;width:712.45pt;height:359.4pt;z-index:251797504;mso-position-horizontal:left;mso-position-horizontal-relative:margin;mso-width-relative:margin;mso-height-relative:margin" coordorigin="-1438,537" coordsize="90488,45661" o:gfxdata="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">
-                <v:shape id="Picture 1" o:spid="_x0000_s1042" type="#_x0000_t75" style="position:absolute;left:1702;top:537;width:87348;height:42228;visibility:visible;mso-wrap-style:square" o:gfxdata="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">
-                  <v:imagedata r:id="rId21" o:title="" cropbottom="1832f"/>
-                </v:shape>
-                <v:shape id="Text Box 6" o:spid="_x0000_s1043" type="#_x0000_t202" style="position:absolute;left:-1438;top:43531;width:89521;height:2667;visibility:visible;mso-wrap-style:square;v-text-anchor:top" o:gfxdata="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" stroked="f">
-                  <v:textbox style="mso-fit-shape-to-text:t" inset="0,0,0,0">
-                    <w:txbxContent>
-                      <w:p>
-                        <w:pPr>
-                          <w:pStyle w:val="Descripcin"/>
-                          <w:jc w:val="center"/>
-                          <w:rPr>
-                            <w:noProof/>
-                            <w:szCs w:val="22"/>
-                            <w:lang w:val="es-ES" w:eastAsia="es-ES"/>
-                          </w:rPr>
-                        </w:pPr>
-                        <w:bookmarkStart w:id="21" w:name="_Ref56202046"/>
-                        <w:bookmarkStart w:id="22" w:name="_Toc58402074"/>
-                        <w:bookmarkStart w:id="23" w:name="_Toc58485802"/>
-                        <w:r>
-                          <w:rPr>
-                            <w:lang w:val="es-ES"/>
-                          </w:rPr>
-                          <w:t xml:space="preserve">Figura </w:t>
-                        </w:r>
-                        <w:r>
-                          <w:fldChar w:fldCharType="begin"/>
-                        </w:r>
-                        <w:r>
-                          <w:rPr>
-                            <w:lang w:val="es-ES"/>
-                          </w:rPr>
-                          <w:instrText xml:space="preserve"> SEQ Figura \* ARABIC </w:instrText>
-                        </w:r>
-                        <w:r>
-                          <w:fldChar w:fldCharType="separate"/>
-                        </w:r>
-                        <w:r>
-                          <w:rPr>
-                            <w:noProof/>
-                            <w:lang w:val="es-ES"/>
-                          </w:rPr>
-                          <w:t>1</w:t>
-                        </w:r>
-                        <w:r>
-                          <w:fldChar w:fldCharType="end"/>
-                        </w:r>
-                        <w:bookmarkEnd w:id="21"/>
-                        <w:r>
-                          <w:rPr>
-                            <w:lang w:val="es-ES"/>
-                          </w:rPr>
-                          <w:t xml:space="preserve"> Diagrama de Gantt del</w:t>
-                        </w:r>
-                        <w:r>
-                          <w:rPr>
-                            <w:lang w:val="es-ES"/>
-                          </w:rPr>
-                          <w:t xml:space="preserve"> </w:t>
-                        </w:r>
-                        <w:r>
-                          <w:rPr>
-                            <w:lang w:val="es-ES"/>
-                          </w:rPr>
-                          <w:t>proyecto</w:t>
-                        </w:r>
-                        <w:r>
-                          <w:rPr>
-                            <w:lang w:val="es-ES"/>
-                          </w:rPr>
-                          <w:t>.</w:t>
-                        </w:r>
-                        <w:bookmarkEnd w:id="22"/>
-                        <w:bookmarkEnd w:id="23"/>
-                      </w:p>
-                    </w:txbxContent>
-                  </v:textbox>
-                </v:shape>
+              <v:shape w14:anchorId="2F546467" id="Text Box 6" o:spid="_x0000_s1041" type="#_x0000_t202" style="position:absolute;margin-left:653.6pt;margin-top:262.35pt;width:704.8pt;height:21pt;z-index:251797504;visibility:visible;mso-wrap-style:square;mso-wrap-distance-left:9pt;mso-wrap-distance-top:0;mso-wrap-distance-right:9pt;mso-wrap-distance-bottom:0;mso-position-horizontal:right;mso-position-horizontal-relative:margin;mso-position-vertical:absolute;mso-position-vertical-relative:text;v-text-anchor:top" o:gfxdata="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" stroked="f">
+                <v:textbox style="mso-fit-shape-to-text:t" inset="0,0,0,0">
+                  <w:txbxContent>
+                    <w:p>
+                      <w:pPr>
+                        <w:pStyle w:val="Descripcin"/>
+                        <w:jc w:val="center"/>
+                        <w:rPr>
+                          <w:noProof/>
+                          <w:szCs w:val="22"/>
+                          <w:lang w:val="es-ES" w:eastAsia="es-ES"/>
+                        </w:rPr>
+                      </w:pPr>
+                      <w:bookmarkStart w:id="21" w:name="_Ref56202046"/>
+                      <w:bookmarkStart w:id="22" w:name="_Toc58402074"/>
+                      <w:bookmarkStart w:id="23" w:name="_Toc58485802"/>
+                      <w:r>
+                        <w:rPr>
+                          <w:lang w:val="es-ES"/>
+                        </w:rPr>
+                        <w:t xml:space="preserve">Figura </w:t>
+                      </w:r>
+                      <w:r>
+                        <w:fldChar w:fldCharType="begin"/>
+                      </w:r>
+                      <w:r>
+                        <w:rPr>
+                          <w:lang w:val="es-ES"/>
+                        </w:rPr>
+                        <w:instrText xml:space="preserve"> SEQ Figura \* ARABIC </w:instrText>
+                      </w:r>
+                      <w:r>
+                        <w:fldChar w:fldCharType="separate"/>
+                      </w:r>
+                      <w:r>
+                        <w:rPr>
+                          <w:noProof/>
+                          <w:lang w:val="es-ES"/>
+                        </w:rPr>
+                        <w:t>1</w:t>
+                      </w:r>
+                      <w:r>
+                        <w:fldChar w:fldCharType="end"/>
+                      </w:r>
+                      <w:bookmarkEnd w:id="21"/>
+                      <w:r>
+                        <w:rPr>
+                          <w:lang w:val="es-ES"/>
+                        </w:rPr>
+                        <w:t xml:space="preserve"> Diagrama de Gantt del</w:t>
+                      </w:r>
+                      <w:r>
+                        <w:rPr>
+                          <w:lang w:val="es-ES"/>
+                        </w:rPr>
+                        <w:t xml:space="preserve"> </w:t>
+                      </w:r>
+                      <w:r>
+                        <w:rPr>
+                          <w:lang w:val="es-ES"/>
+                        </w:rPr>
+                        <w:t>proyecto</w:t>
+                      </w:r>
+                      <w:r>
+                        <w:rPr>
+                          <w:lang w:val="es-ES"/>
+                        </w:rPr>
+                        <w:t>.</w:t>
+                      </w:r>
+                      <w:bookmarkEnd w:id="22"/>
+                      <w:bookmarkEnd w:id="23"/>
+                    </w:p>
+                  </w:txbxContent>
+                </v:textbox>
                 <w10:wrap type="topAndBottom" anchorx="margin"/>
-              </v:group>
+              </v:shape>
             </w:pict>
           </mc:Fallback>
         </mc:AlternateContent>
       </w:r>
+      <w:r>
+        <w:rPr>
+          <w:noProof/>
+        </w:rPr>
+        <w:drawing>
+          <wp:anchor distT="0" distB="0" distL="114300" distR="114300" simplePos="0" relativeHeight="251798528" behindDoc="0" locked="0" layoutInCell="1" allowOverlap="1" wp14:anchorId="1DF17F10" wp14:editId="6D460885">
+            <wp:simplePos x="0" y="0"/>
+            <wp:positionH relativeFrom="margin">
+              <wp:posOffset>-635</wp:posOffset>
+            </wp:positionH>
+            <wp:positionV relativeFrom="paragraph">
+              <wp:posOffset>167640</wp:posOffset>
+            </wp:positionV>
+            <wp:extent cx="8892540" cy="3136900"/>
+            <wp:effectExtent l="0" t="0" r="3810" b="6350"/>
+            <wp:wrapTopAndBottom/>
+            <wp:docPr id="1" name="Imagen 1"/>
+            <wp:cNvGraphicFramePr>
+              <a:graphicFrameLocks xmlns:a="http://schemas.openxmlformats.org/drawingml/2006/main" noChangeAspect="1"/>
+            </wp:cNvGraphicFramePr>
+            <a:graphic xmlns:a="http://schemas.openxmlformats.org/drawingml/2006/main">
+              <a:graphicData uri="http://schemas.openxmlformats.org/drawingml/2006/picture">
+                <pic:pic xmlns:pic="http://schemas.openxmlformats.org/drawingml/2006/picture">
+                  <pic:nvPicPr>
+                    <pic:cNvPr id="1" name=""/>
+                    <pic:cNvPicPr/>
+                  </pic:nvPicPr>
+                  <pic:blipFill>
+                    <a:blip r:embed="rId20">
+                      <a:extLst>
+                        <a:ext uri="{28A0092B-C50C-407E-A947-70E740481C1C}">
+                          <a14:useLocalDpi xmlns:a14="http://schemas.microsoft.com/office/drawing/2010/main" val="0"/>
+                        </a:ext>
+                      </a:extLst>
+                    </a:blip>
+                    <a:stretch>
+                      <a:fillRect/>
+                    </a:stretch>
+                  </pic:blipFill>
+                  <pic:spPr>
+                    <a:xfrm>
+                      <a:off x="0" y="0"/>
+                      <a:ext cx="8892540" cy="3136900"/>
+                    </a:xfrm>
+                    <a:prstGeom prst="rect">
+                      <a:avLst/>
+                    </a:prstGeom>
+                  </pic:spPr>
+                </pic:pic>
+              </a:graphicData>
+            </a:graphic>
+          </wp:anchor>
+        </w:drawing>
+      </w:r>
     </w:p>
     <w:p>
       <w:pPr>
@@ -4857,7 +4850,7 @@
           <w:lang w:val="es-ES" w:eastAsia="es-ES"/>
         </w:rPr>
         <w:sectPr>
-          <w:headerReference w:type="default" r:id="rId22"/>
+          <w:headerReference w:type="default" r:id="rId21"/>
           <w:pgSz w:w="16838" w:h="11906" w:orient="landscape"/>
           <w:pgMar w:top="1701" w:right="1417" w:bottom="1701" w:left="1417" w:header="708" w:footer="708" w:gutter="0"/>
           <w:cols w:space="708"/>
@@ -5332,71 +5325,7 @@
           <w:rFonts w:ascii="Calibri" w:hAnsi="Calibri" w:cs="Calibri"/>
         </w:rPr>
         <w:tab/>
-        <w:t xml:space="preserve">F. Hanif, K. </w:t>
-      </w:r>
-      <w:proofErr w:type="gramStart"/>
-      <w:r>
-        <w:rPr>
-          <w:rFonts w:ascii="Calibri" w:hAnsi="Calibri" w:cs="Calibri"/>
-        </w:rPr>
-        <w:t xml:space="preserve">Muzaffar,  </w:t>
-      </w:r>
-      <w:proofErr w:type="spellStart"/>
-      <w:r>
-        <w:rPr>
-          <w:rFonts w:ascii="Calibri" w:hAnsi="Calibri" w:cs="Calibri"/>
-        </w:rPr>
-        <w:t>kahkashan</w:t>
-      </w:r>
-      <w:proofErr w:type="spellEnd"/>
-      <w:proofErr w:type="gramEnd"/>
-      <w:r>
-        <w:rPr>
-          <w:rFonts w:ascii="Calibri" w:hAnsi="Calibri" w:cs="Calibri"/>
-        </w:rPr>
-        <w:t xml:space="preserve"> </w:t>
-      </w:r>
-      <w:proofErr w:type="spellStart"/>
-      <w:r>
-        <w:rPr>
-          <w:rFonts w:ascii="Calibri" w:hAnsi="Calibri" w:cs="Calibri"/>
-        </w:rPr>
-        <w:t>Perveen</w:t>
-      </w:r>
-      <w:proofErr w:type="spellEnd"/>
-      <w:r>
-        <w:rPr>
-          <w:rFonts w:ascii="Calibri" w:hAnsi="Calibri" w:cs="Calibri"/>
-        </w:rPr>
-        <w:t xml:space="preserve">, S. </w:t>
-      </w:r>
-      <w:proofErr w:type="spellStart"/>
-      <w:r>
-        <w:rPr>
-          <w:rFonts w:ascii="Calibri" w:hAnsi="Calibri" w:cs="Calibri"/>
-        </w:rPr>
-        <w:t>Malhi</w:t>
-      </w:r>
-      <w:proofErr w:type="spellEnd"/>
-      <w:r>
-        <w:rPr>
-          <w:rFonts w:ascii="Calibri" w:hAnsi="Calibri" w:cs="Calibri"/>
-        </w:rPr>
-        <w:t xml:space="preserve">, y S. </w:t>
-      </w:r>
-      <w:proofErr w:type="spellStart"/>
-      <w:r>
-        <w:rPr>
-          <w:rFonts w:ascii="Calibri" w:hAnsi="Calibri" w:cs="Calibri"/>
-        </w:rPr>
-        <w:t>Simjee</w:t>
-      </w:r>
-      <w:proofErr w:type="spellEnd"/>
-      <w:r>
-        <w:rPr>
-          <w:rFonts w:ascii="Calibri" w:hAnsi="Calibri" w:cs="Calibri"/>
-        </w:rPr>
-        <w:t xml:space="preserve">, «Glioblastoma Multiforme: A Review of its Epidemiology and Pathogenesis through Clinical Presentation and Treatment», </w:t>
+        <w:t xml:space="preserve">F. Hanif, K. Muzaffar,  kahkashan Perveen, S. Malhi, y S. Simjee, «Glioblastoma Multiforme: A Review of its Epidemiology and Pathogenesis through Clinical Presentation and Treatment», </w:t>
       </w:r>
       <w:r>
         <w:rPr>
@@ -5410,14 +5339,7 @@
         <w:rPr>
           <w:rFonts w:ascii="Calibri" w:hAnsi="Calibri" w:cs="Calibri"/>
         </w:rPr>
-        <w:t xml:space="preserve">, vol. 18, </w:t>
-      </w:r>
-      <w:proofErr w:type="spellStart"/>
-      <w:r>
-        <w:rPr>
-          <w:rFonts w:ascii="Calibri" w:hAnsi="Calibri" w:cs="Calibri"/>
-        </w:rPr>
-        <w:t>n.</w:t>
+        <w:t>, vol. 18, n.</w:t>
       </w:r>
       <w:r>
         <w:rPr>
@@ -5426,40 +5348,11 @@
         </w:rPr>
         <w:t>o</w:t>
       </w:r>
-      <w:proofErr w:type="spellEnd"/>
       <w:r>
         <w:rPr>
           <w:rFonts w:ascii="Calibri" w:hAnsi="Calibri" w:cs="Calibri"/>
         </w:rPr>
-        <w:t xml:space="preserve"> 1, </w:t>
-      </w:r>
-      <w:proofErr w:type="spellStart"/>
-      <w:r>
-        <w:rPr>
-          <w:rFonts w:ascii="Calibri" w:hAnsi="Calibri" w:cs="Calibri"/>
-        </w:rPr>
-        <w:t>ene</w:t>
-      </w:r>
-      <w:proofErr w:type="spellEnd"/>
-      <w:r>
-        <w:rPr>
-          <w:rFonts w:ascii="Calibri" w:hAnsi="Calibri" w:cs="Calibri"/>
-        </w:rPr>
-        <w:t xml:space="preserve">. 2017, </w:t>
-      </w:r>
-      <w:proofErr w:type="spellStart"/>
-      <w:r>
-        <w:rPr>
-          <w:rFonts w:ascii="Calibri" w:hAnsi="Calibri" w:cs="Calibri"/>
-        </w:rPr>
-        <w:t>doi</w:t>
-      </w:r>
-      <w:proofErr w:type="spellEnd"/>
-      <w:r>
-        <w:rPr>
-          <w:rFonts w:ascii="Calibri" w:hAnsi="Calibri" w:cs="Calibri"/>
-        </w:rPr>
-        <w:t>: 10.22034/APJCP.2017.18.1.3.</w:t>
+        <w:t xml:space="preserve"> 1, ene. 2017, doi: 10.22034/APJCP.2017.18.1.3.</w:t>
       </w:r>
     </w:p>
     <w:p>
@@ -5480,105 +5373,7 @@
           <w:rFonts w:ascii="Calibri" w:hAnsi="Calibri" w:cs="Calibri"/>
         </w:rPr>
         <w:tab/>
-        <w:t xml:space="preserve">D. </w:t>
-      </w:r>
-      <w:proofErr w:type="spellStart"/>
-      <w:r>
-        <w:rPr>
-          <w:rFonts w:ascii="Calibri" w:hAnsi="Calibri" w:cs="Calibri"/>
-        </w:rPr>
-        <w:t>Armocida</w:t>
-      </w:r>
-      <w:proofErr w:type="spellEnd"/>
-      <w:r>
-        <w:rPr>
-          <w:rFonts w:ascii="Calibri" w:hAnsi="Calibri" w:cs="Calibri"/>
-        </w:rPr>
-        <w:t xml:space="preserve">, A. </w:t>
-      </w:r>
-      <w:proofErr w:type="spellStart"/>
-      <w:r>
-        <w:rPr>
-          <w:rFonts w:ascii="Calibri" w:hAnsi="Calibri" w:cs="Calibri"/>
-        </w:rPr>
-        <w:t>Pesce</w:t>
-      </w:r>
-      <w:proofErr w:type="spellEnd"/>
-      <w:r>
-        <w:rPr>
-          <w:rFonts w:ascii="Calibri" w:hAnsi="Calibri" w:cs="Calibri"/>
-        </w:rPr>
-        <w:t xml:space="preserve">, F. Di </w:t>
-      </w:r>
-      <w:proofErr w:type="spellStart"/>
-      <w:r>
-        <w:rPr>
-          <w:rFonts w:ascii="Calibri" w:hAnsi="Calibri" w:cs="Calibri"/>
-        </w:rPr>
-        <w:t>Giammarco</w:t>
-      </w:r>
-      <w:proofErr w:type="spellEnd"/>
-      <w:r>
-        <w:rPr>
-          <w:rFonts w:ascii="Calibri" w:hAnsi="Calibri" w:cs="Calibri"/>
-        </w:rPr>
-        <w:t xml:space="preserve">, A. </w:t>
-      </w:r>
-      <w:proofErr w:type="spellStart"/>
-      <w:r>
-        <w:rPr>
-          <w:rFonts w:ascii="Calibri" w:hAnsi="Calibri" w:cs="Calibri"/>
-        </w:rPr>
-        <w:t>Frati</w:t>
-      </w:r>
-      <w:proofErr w:type="spellEnd"/>
-      <w:r>
-        <w:rPr>
-          <w:rFonts w:ascii="Calibri" w:hAnsi="Calibri" w:cs="Calibri"/>
-        </w:rPr>
-        <w:t xml:space="preserve">, A. Santoro, y M. </w:t>
-      </w:r>
-      <w:proofErr w:type="spellStart"/>
-      <w:r>
-        <w:rPr>
-          <w:rFonts w:ascii="Calibri" w:hAnsi="Calibri" w:cs="Calibri"/>
-        </w:rPr>
-        <w:t>Salvati</w:t>
-      </w:r>
-      <w:proofErr w:type="spellEnd"/>
-      <w:r>
-        <w:rPr>
-          <w:rFonts w:ascii="Calibri" w:hAnsi="Calibri" w:cs="Calibri"/>
-        </w:rPr>
-        <w:t xml:space="preserve">, «Long Term Survival in Patients Suffering from </w:t>
-      </w:r>
-      <w:proofErr w:type="spellStart"/>
-      <w:r>
-        <w:rPr>
-          <w:rFonts w:ascii="Calibri" w:hAnsi="Calibri" w:cs="Calibri"/>
-        </w:rPr>
-        <w:t>Glio</w:t>
-      </w:r>
-      <w:proofErr w:type="spellEnd"/>
-      <w:r>
-        <w:rPr>
-          <w:rFonts w:ascii="Calibri" w:hAnsi="Calibri" w:cs="Calibri"/>
-        </w:rPr>
-        <w:t>-blastoma Multiforme: A Single-</w:t>
-      </w:r>
-      <w:proofErr w:type="spellStart"/>
-      <w:r>
-        <w:rPr>
-          <w:rFonts w:ascii="Calibri" w:hAnsi="Calibri" w:cs="Calibri"/>
-        </w:rPr>
-        <w:t>Center</w:t>
-      </w:r>
-      <w:proofErr w:type="spellEnd"/>
-      <w:r>
-        <w:rPr>
-          <w:rFonts w:ascii="Calibri" w:hAnsi="Calibri" w:cs="Calibri"/>
-        </w:rPr>
-        <w:t xml:space="preserve"> Observational Cohort Study», </w:t>
+        <w:t xml:space="preserve">D. Armocida, A. Pesce, F. Di Giammarco, A. Frati, A. Santoro, y M. Salvati, «Long Term Survival in Patients Suffering from Glio-blastoma Multiforme: A Single-Center Observational Cohort Study», </w:t>
       </w:r>
       <w:r>
         <w:rPr>
@@ -5592,14 +5387,7 @@
         <w:rPr>
           <w:rFonts w:ascii="Calibri" w:hAnsi="Calibri" w:cs="Calibri"/>
         </w:rPr>
-        <w:t xml:space="preserve">, vol. 9, </w:t>
-      </w:r>
-      <w:proofErr w:type="spellStart"/>
-      <w:r>
-        <w:rPr>
-          <w:rFonts w:ascii="Calibri" w:hAnsi="Calibri" w:cs="Calibri"/>
-        </w:rPr>
-        <w:t>n.</w:t>
+        <w:t>, vol. 9, n.</w:t>
       </w:r>
       <w:r>
         <w:rPr>
@@ -5608,40 +5396,11 @@
         </w:rPr>
         <w:t>o</w:t>
       </w:r>
-      <w:proofErr w:type="spellEnd"/>
       <w:r>
         <w:rPr>
           <w:rFonts w:ascii="Calibri" w:hAnsi="Calibri" w:cs="Calibri"/>
         </w:rPr>
-        <w:t xml:space="preserve"> 4, p. 209, </w:t>
-      </w:r>
-      <w:proofErr w:type="spellStart"/>
-      <w:r>
-        <w:rPr>
-          <w:rFonts w:ascii="Calibri" w:hAnsi="Calibri" w:cs="Calibri"/>
-        </w:rPr>
-        <w:t>nov.</w:t>
-      </w:r>
-      <w:proofErr w:type="spellEnd"/>
-      <w:r>
-        <w:rPr>
-          <w:rFonts w:ascii="Calibri" w:hAnsi="Calibri" w:cs="Calibri"/>
-        </w:rPr>
-        <w:t xml:space="preserve"> 2019, </w:t>
-      </w:r>
-      <w:proofErr w:type="spellStart"/>
-      <w:r>
-        <w:rPr>
-          <w:rFonts w:ascii="Calibri" w:hAnsi="Calibri" w:cs="Calibri"/>
-        </w:rPr>
-        <w:t>doi</w:t>
-      </w:r>
-      <w:proofErr w:type="spellEnd"/>
-      <w:r>
-        <w:rPr>
-          <w:rFonts w:ascii="Calibri" w:hAnsi="Calibri" w:cs="Calibri"/>
-        </w:rPr>
-        <w:t>: 10.3390/diagnostics9040209.</w:t>
+        <w:t xml:space="preserve"> 4, p. 209, nov. 2019, doi: 10.3390/diagnostics9040209.</w:t>
       </w:r>
     </w:p>
     <w:p>
@@ -5681,15 +5440,7 @@
           <w:rFonts w:ascii="Calibri" w:hAnsi="Calibri" w:cs="Calibri"/>
           <w:lang w:val="es-ES"/>
         </w:rPr>
-        <w:t xml:space="preserve">, vol. 28, </w:t>
-      </w:r>
-      <w:proofErr w:type="spellStart"/>
-      <w:r>
-        <w:rPr>
-          <w:rFonts w:ascii="Calibri" w:hAnsi="Calibri" w:cs="Calibri"/>
-          <w:lang w:val="es-ES"/>
-        </w:rPr>
-        <w:t>n.</w:t>
+        <w:t>, vol. 28, n.</w:t>
       </w:r>
       <w:r>
         <w:rPr>
@@ -5699,45 +5450,12 @@
         </w:rPr>
         <w:t>o</w:t>
       </w:r>
-      <w:proofErr w:type="spellEnd"/>
       <w:r>
         <w:rPr>
           <w:rFonts w:ascii="Calibri" w:hAnsi="Calibri" w:cs="Calibri"/>
           <w:lang w:val="es-ES"/>
         </w:rPr>
-        <w:t xml:space="preserve"> 3, pp. 360-377, </w:t>
-      </w:r>
-      <w:proofErr w:type="spellStart"/>
-      <w:r>
-        <w:rPr>
-          <w:rFonts w:ascii="Calibri" w:hAnsi="Calibri" w:cs="Calibri"/>
-          <w:lang w:val="es-ES"/>
-        </w:rPr>
-        <w:t>may</w:t>
-      </w:r>
-      <w:proofErr w:type="spellEnd"/>
-      <w:r>
-        <w:rPr>
-          <w:rFonts w:ascii="Calibri" w:hAnsi="Calibri" w:cs="Calibri"/>
-          <w:lang w:val="es-ES"/>
-        </w:rPr>
-        <w:t xml:space="preserve"> 2017, </w:t>
-      </w:r>
-      <w:proofErr w:type="spellStart"/>
-      <w:r>
-        <w:rPr>
-          <w:rFonts w:ascii="Calibri" w:hAnsi="Calibri" w:cs="Calibri"/>
-          <w:lang w:val="es-ES"/>
-        </w:rPr>
-        <w:t>doi</w:t>
-      </w:r>
-      <w:proofErr w:type="spellEnd"/>
-      <w:r>
-        <w:rPr>
-          <w:rFonts w:ascii="Calibri" w:hAnsi="Calibri" w:cs="Calibri"/>
-          <w:lang w:val="es-ES"/>
-        </w:rPr>
-        <w:t>: 10.1016/j.rmclc.2017.05.005.</w:t>
+        <w:t xml:space="preserve"> 3, pp. 360-377, may 2017, doi: 10.1016/j.rmclc.2017.05.005.</w:t>
       </w:r>
     </w:p>
     <w:p>
@@ -5758,21 +5476,7 @@
           <w:rFonts w:ascii="Calibri" w:hAnsi="Calibri" w:cs="Calibri"/>
         </w:rPr>
         <w:tab/>
-        <w:t xml:space="preserve">«Early Detection Can Be Key to Surviving a Brain </w:t>
-      </w:r>
-      <w:proofErr w:type="spellStart"/>
-      <w:r>
-        <w:rPr>
-          <w:rFonts w:ascii="Calibri" w:hAnsi="Calibri" w:cs="Calibri"/>
-        </w:rPr>
-        <w:t>Tumor</w:t>
-      </w:r>
-      <w:proofErr w:type="spellEnd"/>
-      <w:r>
-        <w:rPr>
-          <w:rFonts w:ascii="Calibri" w:hAnsi="Calibri" w:cs="Calibri"/>
-        </w:rPr>
-        <w:t xml:space="preserve">», </w:t>
+        <w:t xml:space="preserve">«Early Detection Can Be Key to Surviving a Brain Tumor», </w:t>
       </w:r>
       <w:r>
         <w:rPr>
@@ -5780,51 +5484,48 @@
           <w:i/>
           <w:iCs/>
         </w:rPr>
-        <w:t xml:space="preserve">Weill Cornell Brain and Spine </w:t>
-      </w:r>
-      <w:proofErr w:type="spellStart"/>
+        <w:t>Weill Cornell Brain and Spine Center</w:t>
+      </w:r>
+      <w:r>
+        <w:rPr>
+          <w:rFonts w:ascii="Calibri" w:hAnsi="Calibri" w:cs="Calibri"/>
+        </w:rPr>
+        <w:t>, ago. 08, 2016. https://weillcornellbrainandspine.org/early-detection-can-be-key-surviving-brain-tumor (accedido dic. 09, 2020).</w:t>
+      </w:r>
+    </w:p>
+    <w:p>
+      <w:pPr>
+        <w:pStyle w:val="Bibliografa"/>
+        <w:rPr>
+          <w:rFonts w:ascii="Calibri" w:hAnsi="Calibri" w:cs="Calibri"/>
+        </w:rPr>
+      </w:pPr>
+      <w:r>
+        <w:rPr>
+          <w:rFonts w:ascii="Calibri" w:hAnsi="Calibri" w:cs="Calibri"/>
+        </w:rPr>
+        <w:t>[6]</w:t>
+      </w:r>
+      <w:r>
+        <w:rPr>
+          <w:rFonts w:ascii="Calibri" w:hAnsi="Calibri" w:cs="Calibri"/>
+        </w:rPr>
+        <w:tab/>
+        <w:t xml:space="preserve">P. J. Kelly, «Gliomas: Survival, origin and early detection», </w:t>
+      </w:r>
       <w:r>
         <w:rPr>
           <w:rFonts w:ascii="Calibri" w:hAnsi="Calibri" w:cs="Calibri"/>
           <w:i/>
           <w:iCs/>
         </w:rPr>
-        <w:t>Center</w:t>
-      </w:r>
-      <w:proofErr w:type="spellEnd"/>
+        <w:t>Surg. Neurol. Int.</w:t>
+      </w:r>
       <w:r>
         <w:rPr>
           <w:rFonts w:ascii="Calibri" w:hAnsi="Calibri" w:cs="Calibri"/>
         </w:rPr>
-        <w:t>, ago. 08, 2016. https://weillcornellbrainandspine.org/early-detection-can-be-key-surviving-brain-tumor (</w:t>
-      </w:r>
-      <w:proofErr w:type="spellStart"/>
-      <w:r>
-        <w:rPr>
-          <w:rFonts w:ascii="Calibri" w:hAnsi="Calibri" w:cs="Calibri"/>
-        </w:rPr>
-        <w:t>accedido</w:t>
-      </w:r>
-      <w:proofErr w:type="spellEnd"/>
-      <w:r>
-        <w:rPr>
-          <w:rFonts w:ascii="Calibri" w:hAnsi="Calibri" w:cs="Calibri"/>
-        </w:rPr>
-        <w:t xml:space="preserve"> </w:t>
-      </w:r>
-      <w:proofErr w:type="spellStart"/>
-      <w:r>
-        <w:rPr>
-          <w:rFonts w:ascii="Calibri" w:hAnsi="Calibri" w:cs="Calibri"/>
-        </w:rPr>
-        <w:t>dic</w:t>
-      </w:r>
-      <w:proofErr w:type="spellEnd"/>
-      <w:r>
-        <w:rPr>
-          <w:rFonts w:ascii="Calibri" w:hAnsi="Calibri" w:cs="Calibri"/>
-        </w:rPr>
-        <w:t>. 09, 2020).</w:t>
+        <w:t>, vol. 1, dic. 2010, doi: 10.4103/2152-7806.74243.</w:t>
       </w:r>
     </w:p>
     <w:p>
@@ -5838,14 +5539,35 @@
         <w:rPr>
           <w:rFonts w:ascii="Calibri" w:hAnsi="Calibri" w:cs="Calibri"/>
         </w:rPr>
-        <w:t>[6]</w:t>
+        <w:t>[7]</w:t>
       </w:r>
       <w:r>
         <w:rPr>
           <w:rFonts w:ascii="Calibri" w:hAnsi="Calibri" w:cs="Calibri"/>
         </w:rPr>
         <w:tab/>
-        <w:t xml:space="preserve">P. J. Kelly, «Gliomas: Survival, origin and early detection», </w:t>
+        <w:t>«Glioblastoma (GBM) – American Brain Tumor Association». https://www.abta.org/tumor_types/glioblastoma-gbm/ (accedido dic. 09, 2020).</w:t>
+      </w:r>
+    </w:p>
+    <w:p>
+      <w:pPr>
+        <w:pStyle w:val="Bibliografa"/>
+        <w:rPr>
+          <w:rFonts w:ascii="Calibri" w:hAnsi="Calibri" w:cs="Calibri"/>
+        </w:rPr>
+      </w:pPr>
+      <w:r>
+        <w:rPr>
+          <w:rFonts w:ascii="Calibri" w:hAnsi="Calibri" w:cs="Calibri"/>
+        </w:rPr>
+        <w:t>[8]</w:t>
+      </w:r>
+      <w:r>
+        <w:rPr>
+          <w:rFonts w:ascii="Calibri" w:hAnsi="Calibri" w:cs="Calibri"/>
+        </w:rPr>
+        <w:tab/>
+        <w:t xml:space="preserve">«Early Detection», </w:t>
       </w:r>
       <w:r>
         <w:rPr>
@@ -5853,41 +5575,13 @@
           <w:i/>
           <w:iCs/>
         </w:rPr>
-        <w:t>Surg. Neurol. Int.</w:t>
+        <w:t>Glioblastoma Foundation</w:t>
       </w:r>
       <w:r>
         <w:rPr>
           <w:rFonts w:ascii="Calibri" w:hAnsi="Calibri" w:cs="Calibri"/>
         </w:rPr>
-        <w:t xml:space="preserve">, vol. 1, </w:t>
-      </w:r>
-      <w:proofErr w:type="spellStart"/>
-      <w:r>
-        <w:rPr>
-          <w:rFonts w:ascii="Calibri" w:hAnsi="Calibri" w:cs="Calibri"/>
-        </w:rPr>
-        <w:t>dic</w:t>
-      </w:r>
-      <w:proofErr w:type="spellEnd"/>
-      <w:r>
-        <w:rPr>
-          <w:rFonts w:ascii="Calibri" w:hAnsi="Calibri" w:cs="Calibri"/>
-        </w:rPr>
-        <w:t xml:space="preserve">. 2010, </w:t>
-      </w:r>
-      <w:proofErr w:type="spellStart"/>
-      <w:r>
-        <w:rPr>
-          <w:rFonts w:ascii="Calibri" w:hAnsi="Calibri" w:cs="Calibri"/>
-        </w:rPr>
-        <w:t>doi</w:t>
-      </w:r>
-      <w:proofErr w:type="spellEnd"/>
-      <w:r>
-        <w:rPr>
-          <w:rFonts w:ascii="Calibri" w:hAnsi="Calibri" w:cs="Calibri"/>
-        </w:rPr>
-        <w:t>: 10.4103/2152-7806.74243.</w:t>
+        <w:t>. https://glioblastomafoundation.org/research/early-detection (accedido nov. 13, 2020).</w:t>
       </w:r>
     </w:p>
     <w:p>
@@ -5901,186 +5595,18 @@
         <w:rPr>
           <w:rFonts w:ascii="Calibri" w:hAnsi="Calibri" w:cs="Calibri"/>
         </w:rPr>
-        <w:t>[7]</w:t>
+        <w:t>[9]</w:t>
       </w:r>
       <w:r>
         <w:rPr>
           <w:rFonts w:ascii="Calibri" w:hAnsi="Calibri" w:cs="Calibri"/>
         </w:rPr>
         <w:tab/>
-        <w:t xml:space="preserve">«Glioblastoma (GBM) – American Brain </w:t>
-      </w:r>
-      <w:proofErr w:type="spellStart"/>
-      <w:r>
-        <w:rPr>
-          <w:rFonts w:ascii="Calibri" w:hAnsi="Calibri" w:cs="Calibri"/>
-        </w:rPr>
-        <w:t>Tumor</w:t>
-      </w:r>
-      <w:proofErr w:type="spellEnd"/>
-      <w:r>
-        <w:rPr>
-          <w:rFonts w:ascii="Calibri" w:hAnsi="Calibri" w:cs="Calibri"/>
-        </w:rPr>
-        <w:t xml:space="preserve"> Association». https://www.abta.org/tumor_types/glioblastoma-gbm/ (</w:t>
-      </w:r>
-      <w:proofErr w:type="spellStart"/>
-      <w:r>
-        <w:rPr>
-          <w:rFonts w:ascii="Calibri" w:hAnsi="Calibri" w:cs="Calibri"/>
-        </w:rPr>
-        <w:t>accedido</w:t>
-      </w:r>
-      <w:proofErr w:type="spellEnd"/>
-      <w:r>
-        <w:rPr>
-          <w:rFonts w:ascii="Calibri" w:hAnsi="Calibri" w:cs="Calibri"/>
-        </w:rPr>
-        <w:t xml:space="preserve"> </w:t>
-      </w:r>
-      <w:proofErr w:type="spellStart"/>
-      <w:r>
-        <w:rPr>
-          <w:rFonts w:ascii="Calibri" w:hAnsi="Calibri" w:cs="Calibri"/>
-        </w:rPr>
-        <w:t>dic</w:t>
-      </w:r>
-      <w:proofErr w:type="spellEnd"/>
-      <w:r>
-        <w:rPr>
-          <w:rFonts w:ascii="Calibri" w:hAnsi="Calibri" w:cs="Calibri"/>
-        </w:rPr>
-        <w:t>. 09, 2020).</w:t>
+        <w:t>«Assessing Concordance With Watson for Oncology, a Cognitive Computing Decision Support System for Colon Cancer Treatment in Korea | JCO Clinical Cancer Informatics». https://ascopubs.org/doi/full/10.1200/CCI.17.00109 (accedido dic. 10, 2020).</w:t>
       </w:r>
     </w:p>
     <w:p>
       <w:pPr>
-        <w:pStyle w:val="Bibliografa"/>
-        <w:rPr>
-          <w:rFonts w:ascii="Calibri" w:hAnsi="Calibri" w:cs="Calibri"/>
-        </w:rPr>
-      </w:pPr>
-      <w:r>
-        <w:rPr>
-          <w:rFonts w:ascii="Calibri" w:hAnsi="Calibri" w:cs="Calibri"/>
-        </w:rPr>
-        <w:t>[8]</w:t>
-      </w:r>
-      <w:r>
-        <w:rPr>
-          <w:rFonts w:ascii="Calibri" w:hAnsi="Calibri" w:cs="Calibri"/>
-        </w:rPr>
-        <w:tab/>
-        <w:t xml:space="preserve">«Early Detection», </w:t>
-      </w:r>
-      <w:r>
-        <w:rPr>
-          <w:rFonts w:ascii="Calibri" w:hAnsi="Calibri" w:cs="Calibri"/>
-          <w:i/>
-          <w:iCs/>
-        </w:rPr>
-        <w:t>Glioblastoma Foundation</w:t>
-      </w:r>
-      <w:r>
-        <w:rPr>
-          <w:rFonts w:ascii="Calibri" w:hAnsi="Calibri" w:cs="Calibri"/>
-        </w:rPr>
-        <w:t>. https://glioblastomafoundation.org/research/early-detection (</w:t>
-      </w:r>
-      <w:proofErr w:type="spellStart"/>
-      <w:r>
-        <w:rPr>
-          <w:rFonts w:ascii="Calibri" w:hAnsi="Calibri" w:cs="Calibri"/>
-        </w:rPr>
-        <w:t>accedido</w:t>
-      </w:r>
-      <w:proofErr w:type="spellEnd"/>
-      <w:r>
-        <w:rPr>
-          <w:rFonts w:ascii="Calibri" w:hAnsi="Calibri" w:cs="Calibri"/>
-        </w:rPr>
-        <w:t xml:space="preserve"> </w:t>
-      </w:r>
-      <w:proofErr w:type="spellStart"/>
-      <w:r>
-        <w:rPr>
-          <w:rFonts w:ascii="Calibri" w:hAnsi="Calibri" w:cs="Calibri"/>
-        </w:rPr>
-        <w:t>nov.</w:t>
-      </w:r>
-      <w:proofErr w:type="spellEnd"/>
-      <w:r>
-        <w:rPr>
-          <w:rFonts w:ascii="Calibri" w:hAnsi="Calibri" w:cs="Calibri"/>
-        </w:rPr>
-        <w:t xml:space="preserve"> 13, 2020).</w:t>
-      </w:r>
-    </w:p>
-    <w:p>
-      <w:pPr>
-        <w:pStyle w:val="Bibliografa"/>
-        <w:rPr>
-          <w:rFonts w:ascii="Calibri" w:hAnsi="Calibri" w:cs="Calibri"/>
-        </w:rPr>
-      </w:pPr>
-      <w:r>
-        <w:rPr>
-          <w:rFonts w:ascii="Calibri" w:hAnsi="Calibri" w:cs="Calibri"/>
-        </w:rPr>
-        <w:t>[9]</w:t>
-      </w:r>
-      <w:r>
-        <w:rPr>
-          <w:rFonts w:ascii="Calibri" w:hAnsi="Calibri" w:cs="Calibri"/>
-        </w:rPr>
-        <w:tab/>
-        <w:t xml:space="preserve">«Assessing Concordance </w:t>
-      </w:r>
-      <w:proofErr w:type="gramStart"/>
-      <w:r>
-        <w:rPr>
-          <w:rFonts w:ascii="Calibri" w:hAnsi="Calibri" w:cs="Calibri"/>
-        </w:rPr>
-        <w:t>With</w:t>
-      </w:r>
-      <w:proofErr w:type="gramEnd"/>
-      <w:r>
-        <w:rPr>
-          <w:rFonts w:ascii="Calibri" w:hAnsi="Calibri" w:cs="Calibri"/>
-        </w:rPr>
-        <w:t xml:space="preserve"> Watson for Oncology, a Cognitive Computing Decision Support System for Colon Cancer Treatment in Korea | JCO Clinical Cancer Informatics». https://ascopubs.org/doi/full/10.1200/CCI.17.00109 (</w:t>
-      </w:r>
-      <w:proofErr w:type="spellStart"/>
-      <w:r>
-        <w:rPr>
-          <w:rFonts w:ascii="Calibri" w:hAnsi="Calibri" w:cs="Calibri"/>
-        </w:rPr>
-        <w:t>accedido</w:t>
-      </w:r>
-      <w:proofErr w:type="spellEnd"/>
-      <w:r>
-        <w:rPr>
-          <w:rFonts w:ascii="Calibri" w:hAnsi="Calibri" w:cs="Calibri"/>
-        </w:rPr>
-        <w:t xml:space="preserve"> </w:t>
-      </w:r>
-      <w:proofErr w:type="spellStart"/>
-      <w:r>
-        <w:rPr>
-          <w:rFonts w:ascii="Calibri" w:hAnsi="Calibri" w:cs="Calibri"/>
-        </w:rPr>
-        <w:t>dic</w:t>
-      </w:r>
-      <w:proofErr w:type="spellEnd"/>
-      <w:r>
-        <w:rPr>
-          <w:rFonts w:ascii="Calibri" w:hAnsi="Calibri" w:cs="Calibri"/>
-        </w:rPr>
-        <w:t>. 10, 2020).</w:t>
-      </w:r>
-    </w:p>
-    <w:p>
-      <w:pPr>
         <w:rPr>
           <w:lang w:val="es-ES"/>
         </w:rPr>
@@ -6093,7 +5619,7 @@
       </w:r>
     </w:p>
     <w:sectPr>
-      <w:headerReference w:type="default" r:id="rId23"/>
+      <w:headerReference w:type="default" r:id="rId22"/>
       <w:pgSz w:w="11906" w:h="16838"/>
       <w:pgMar w:top="1417" w:right="1701" w:bottom="1417" w:left="1701" w:header="708" w:footer="708" w:gutter="0"/>
       <w:cols w:space="708"/>
@@ -6239,30 +5765,8 @@
         <w:rPr>
           <w:lang w:val="es-ES"/>
         </w:rPr>
-        <w:t xml:space="preserve">Receiver </w:t>
-      </w:r>
-      <w:proofErr w:type="spellStart"/>
-      <w:r>
-        <w:rPr>
-          <w:lang w:val="es-ES"/>
-        </w:rPr>
-        <w:t>Operating</w:t>
-      </w:r>
-      <w:proofErr w:type="spellEnd"/>
-      <w:r>
-        <w:rPr>
-          <w:lang w:val="es-ES"/>
-        </w:rPr>
-        <w:t xml:space="preserve"> </w:t>
-      </w:r>
-      <w:proofErr w:type="spellStart"/>
-      <w:r>
-        <w:rPr>
-          <w:lang w:val="es-ES"/>
-        </w:rPr>
-        <w:t>Characteristic</w:t>
-      </w:r>
-      <w:proofErr w:type="spellEnd"/>
+        <w:t>Receiver Operating Characteristic</w:t>
+      </w:r>
     </w:p>
   </w:footnote>
 </w:footnotes>
@@ -12078,6 +11582,7 @@
   <w:style w:type="character" w:default="1" w:styleId="Fuentedeprrafopredeter">
     <w:name w:val="Default Paragraph Font"/>
     <w:uiPriority w:val="1"/>
+    <w:semiHidden/>
     <w:unhideWhenUsed/>
   </w:style>
   <w:style w:type="table" w:default="1" w:styleId="Tablanormal">
@@ -13699,7 +13204,7 @@
     <w:charset w:val="00"/>
     <w:family w:val="roman"/>
     <w:pitch w:val="variable"/>
-    <w:sig w:usb0="E0002AFF" w:usb1="C0007843" w:usb2="00000009" w:usb3="00000000" w:csb0="000001FF" w:csb1="00000000"/>
+    <w:sig w:usb0="E0002EFF" w:usb1="C000785B" w:usb2="00000009" w:usb3="00000000" w:csb0="000001FF" w:csb1="00000000"/>
   </w:font>
   <w:font w:name="Courier New">
     <w:panose1 w:val="02070309020205020404"/>
@@ -13720,21 +13225,21 @@
     <w:charset w:val="00"/>
     <w:family w:val="swiss"/>
     <w:pitch w:val="variable"/>
-    <w:sig w:usb0="E0002AFF" w:usb1="4000ACFF" w:usb2="00000001" w:usb3="00000000" w:csb0="000001FF" w:csb1="00000000"/>
+    <w:sig w:usb0="E4002EFF" w:usb1="C000247B" w:usb2="00000009" w:usb3="00000000" w:csb0="000001FF" w:csb1="00000000"/>
   </w:font>
   <w:font w:name="Arial">
     <w:panose1 w:val="020B0604020202020204"/>
     <w:charset w:val="00"/>
     <w:family w:val="swiss"/>
     <w:pitch w:val="variable"/>
-    <w:sig w:usb0="E0002AFF" w:usb1="C0007843" w:usb2="00000009" w:usb3="00000000" w:csb0="000001FF" w:csb1="00000000"/>
+    <w:sig w:usb0="E0002EFF" w:usb1="C000785B" w:usb2="00000009" w:usb3="00000000" w:csb0="000001FF" w:csb1="00000000"/>
   </w:font>
   <w:font w:name="Calibri Light">
     <w:panose1 w:val="020F0302020204030204"/>
     <w:charset w:val="00"/>
     <w:family w:val="swiss"/>
     <w:pitch w:val="variable"/>
-    <w:sig w:usb0="A0002AEF" w:usb1="4000207B" w:usb2="00000000" w:usb3="00000000" w:csb0="000001FF" w:csb1="00000000"/>
+    <w:sig w:usb0="E4002EFF" w:usb1="C000247B" w:usb2="00000009" w:usb3="00000000" w:csb0="000001FF" w:csb1="00000000"/>
   </w:font>
   <w:font w:name="DengXian Light">
     <w:charset w:val="86"/>
@@ -13844,6 +13349,7 @@
     <w:rsid w:val="00273D8D"/>
     <w:rsid w:val="00286EB9"/>
     <w:rsid w:val="00294B7D"/>
+    <w:rsid w:val="002A42F8"/>
     <w:rsid w:val="002B1823"/>
     <w:rsid w:val="002B73CD"/>
     <w:rsid w:val="002C6E88"/>

</xml_diff>